<commit_message>
Finalizando a estética do layout
</commit_message>
<xml_diff>
--- a/datos.docx
+++ b/datos.docx
@@ -4,6 +4,10 @@
   <w:body>
     <w:p>
       <w:r>
+        <w:rPr>
+          <w:noProof/>
+          <w:lang w:eastAsia="pt-BR"/>
+        </w:rPr>
         <w:drawing>
           <wp:inline distT="0" distB="0" distL="0" distR="0" wp14:anchorId="12202C48" wp14:editId="027764D9">
             <wp:extent cx="5400040" cy="3036071"/>
@@ -47,11 +51,25 @@
       </w:r>
     </w:p>
     <w:p>
-      <w:r>
+      <w:pPr>
+        <w:rPr>
+          <w:lang w:val="en-US"/>
+        </w:rPr>
+      </w:pPr>
+      <w:r>
+        <w:rPr>
+          <w:lang w:val="en-US"/>
+        </w:rPr>
         <w:t>maxsyst.epizy.com</w:t>
       </w:r>
     </w:p>
-    <w:p/>
+    <w:p>
+      <w:pPr>
+        <w:rPr>
+          <w:lang w:val="en-US"/>
+        </w:rPr>
+      </w:pPr>
+    </w:p>
     <w:p>
       <w:pPr>
         <w:shd w:val="clear" w:color="auto" w:fill="FFFFFF"/>
@@ -87,18 +105,38 @@
           <w:lang w:val="en-US" w:eastAsia="pt-BR"/>
         </w:rPr>
       </w:pPr>
-      <w:proofErr w:type="gramStart"/>
-      <w:r>
-        <w:rPr>
-          <w:rFonts w:ascii="Segoe UI" w:eastAsia="Times New Roman" w:hAnsi="Segoe UI" w:cs="Segoe UI"/>
-          <w:color w:val="1E293B"/>
-          <w:sz w:val="21"/>
-          <w:szCs w:val="21"/>
-          <w:lang w:val="en-US" w:eastAsia="pt-BR"/>
-        </w:rPr>
-        <w:t>username</w:t>
-      </w:r>
-      <w:proofErr w:type="gramEnd"/>
+      <w:proofErr w:type="spellStart"/>
+      <w:r>
+        <w:rPr>
+          <w:rFonts w:ascii="Segoe UI" w:eastAsia="Times New Roman" w:hAnsi="Segoe UI" w:cs="Segoe UI"/>
+          <w:color w:val="1E293B"/>
+          <w:sz w:val="21"/>
+          <w:szCs w:val="21"/>
+          <w:lang w:val="en-US" w:eastAsia="pt-BR"/>
+        </w:rPr>
+        <w:t>Us</w:t>
+      </w:r>
+      <w:r>
+        <w:rPr>
+          <w:rFonts w:ascii="Segoe UI" w:eastAsia="Times New Roman" w:hAnsi="Segoe UI" w:cs="Segoe UI"/>
+          <w:color w:val="1E293B"/>
+          <w:sz w:val="21"/>
+          <w:szCs w:val="21"/>
+          <w:lang w:val="en-US" w:eastAsia="pt-BR"/>
+        </w:rPr>
+        <w:t>me</w:t>
+      </w:r>
+      <w:proofErr w:type="spellEnd"/>
+      <w:r>
+        <w:rPr>
+          <w:rFonts w:ascii="Segoe UI" w:eastAsia="Times New Roman" w:hAnsi="Segoe UI" w:cs="Segoe UI"/>
+          <w:color w:val="1E293B"/>
+          <w:sz w:val="21"/>
+          <w:szCs w:val="21"/>
+          <w:lang w:val="en-US" w:eastAsia="pt-BR"/>
+        </w:rPr>
+        <w:t>….</w:t>
+      </w:r>
       <w:r>
         <w:rPr>
           <w:rFonts w:ascii="Segoe UI" w:eastAsia="Times New Roman" w:hAnsi="Segoe UI" w:cs="Segoe UI"/>
@@ -114,46 +152,249 @@
       <w:pPr>
         <w:shd w:val="clear" w:color="auto" w:fill="FFFFFF"/>
         <w:spacing w:after="100" w:afterAutospacing="1" w:line="240" w:lineRule="auto"/>
-        <w:rPr>
-          <w:rFonts w:ascii="Segoe UI" w:eastAsia="Times New Roman" w:hAnsi="Segoe UI" w:cs="Segoe UI"/>
-          <w:color w:val="1E293B"/>
-          <w:sz w:val="21"/>
-          <w:szCs w:val="21"/>
-          <w:lang w:val="en-US" w:eastAsia="pt-BR"/>
-        </w:rPr>
-      </w:pPr>
-      <w:proofErr w:type="spellStart"/>
-      <w:r>
-        <w:rPr>
-          <w:rFonts w:ascii="Segoe UI" w:eastAsia="Times New Roman" w:hAnsi="Segoe UI" w:cs="Segoe UI"/>
-          <w:color w:val="1E293B"/>
-          <w:sz w:val="21"/>
-          <w:szCs w:val="21"/>
-          <w:lang w:val="en-US" w:eastAsia="pt-BR"/>
-        </w:rPr>
-        <w:t>pwd</w:t>
-      </w:r>
-      <w:proofErr w:type="spellEnd"/>
-      <w:r>
-        <w:rPr>
-          <w:rFonts w:ascii="Segoe UI" w:eastAsia="Times New Roman" w:hAnsi="Segoe UI" w:cs="Segoe UI"/>
-          <w:color w:val="1E293B"/>
-          <w:sz w:val="21"/>
-          <w:szCs w:val="21"/>
-          <w:lang w:val="en-US" w:eastAsia="pt-BR"/>
-        </w:rPr>
-        <w:t xml:space="preserve"> </w:t>
-      </w:r>
-      <w:r>
         <w:rPr>
           <w:rFonts w:ascii="Arial" w:hAnsi="Arial" w:cs="Arial"/>
           <w:color w:val="222222"/>
           <w:shd w:val="clear" w:color="auto" w:fill="FFFFFF"/>
+          <w:lang w:val="en-US"/>
+        </w:rPr>
+      </w:pPr>
+      <w:proofErr w:type="spellStart"/>
+      <w:r>
+        <w:rPr>
+          <w:rFonts w:ascii="Segoe UI" w:eastAsia="Times New Roman" w:hAnsi="Segoe UI" w:cs="Segoe UI"/>
+          <w:color w:val="1E293B"/>
+          <w:sz w:val="21"/>
+          <w:szCs w:val="21"/>
+          <w:lang w:val="en-US" w:eastAsia="pt-BR"/>
+        </w:rPr>
+        <w:t>P</w:t>
+      </w:r>
+      <w:r>
+        <w:rPr>
+          <w:rFonts w:ascii="Segoe UI" w:eastAsia="Times New Roman" w:hAnsi="Segoe UI" w:cs="Segoe UI"/>
+          <w:color w:val="1E293B"/>
+          <w:sz w:val="21"/>
+          <w:szCs w:val="21"/>
+          <w:lang w:val="en-US" w:eastAsia="pt-BR"/>
+        </w:rPr>
+        <w:t>d</w:t>
+      </w:r>
+      <w:proofErr w:type="spellEnd"/>
+      <w:r>
+        <w:rPr>
+          <w:rFonts w:ascii="Segoe UI" w:eastAsia="Times New Roman" w:hAnsi="Segoe UI" w:cs="Segoe UI"/>
+          <w:color w:val="1E293B"/>
+          <w:sz w:val="21"/>
+          <w:szCs w:val="21"/>
+          <w:lang w:val="en-US" w:eastAsia="pt-BR"/>
+        </w:rPr>
+        <w:t>….</w:t>
+      </w:r>
+      <w:r>
+        <w:rPr>
+          <w:rFonts w:ascii="Segoe UI" w:eastAsia="Times New Roman" w:hAnsi="Segoe UI" w:cs="Segoe UI"/>
+          <w:color w:val="1E293B"/>
+          <w:sz w:val="21"/>
+          <w:szCs w:val="21"/>
+          <w:lang w:val="en-US" w:eastAsia="pt-BR"/>
+        </w:rPr>
+        <w:t xml:space="preserve"> </w:t>
+      </w:r>
+      <w:r>
+        <w:rPr>
+          <w:rFonts w:ascii="Arial" w:hAnsi="Arial" w:cs="Arial"/>
+          <w:color w:val="222222"/>
+          <w:shd w:val="clear" w:color="auto" w:fill="FFFFFF"/>
+          <w:lang w:val="en-US"/>
         </w:rPr>
         <w:t>s34mcn0p</w:t>
+      </w:r>
+    </w:p>
+    <w:p>
+      <w:pPr>
+        <w:shd w:val="clear" w:color="auto" w:fill="FFFFFF"/>
+        <w:spacing w:after="100" w:afterAutospacing="1" w:line="240" w:lineRule="auto"/>
+        <w:rPr>
+          <w:rFonts w:ascii="Arial" w:hAnsi="Arial" w:cs="Arial"/>
+          <w:color w:val="333333"/>
+          <w:sz w:val="20"/>
+          <w:szCs w:val="20"/>
+          <w:shd w:val="clear" w:color="auto" w:fill="F9F9F9"/>
+          <w:lang w:val="en-US"/>
+        </w:rPr>
+      </w:pPr>
+      <w:proofErr w:type="gramStart"/>
+      <w:r>
+        <w:rPr>
+          <w:rFonts w:ascii="Arial" w:hAnsi="Arial" w:cs="Arial"/>
+          <w:color w:val="333333"/>
+          <w:sz w:val="20"/>
+          <w:szCs w:val="20"/>
+          <w:shd w:val="clear" w:color="auto" w:fill="F9F9F9"/>
+          <w:lang w:val="en-US"/>
+        </w:rPr>
+        <w:t>bank</w:t>
+      </w:r>
+      <w:proofErr w:type="gramEnd"/>
+      <w:r>
+        <w:rPr>
+          <w:rFonts w:ascii="Arial" w:hAnsi="Arial" w:cs="Arial"/>
+          <w:color w:val="333333"/>
+          <w:sz w:val="20"/>
+          <w:szCs w:val="20"/>
+          <w:shd w:val="clear" w:color="auto" w:fill="F9F9F9"/>
+          <w:lang w:val="en-US"/>
+        </w:rPr>
+        <w:t>....</w:t>
+      </w:r>
+      <w:r>
+        <w:rPr>
+          <w:rFonts w:ascii="Arial" w:hAnsi="Arial" w:cs="Arial"/>
+          <w:color w:val="333333"/>
+          <w:sz w:val="20"/>
+          <w:szCs w:val="20"/>
+          <w:shd w:val="clear" w:color="auto" w:fill="F9F9F9"/>
+          <w:lang w:val="en-US"/>
+        </w:rPr>
+        <w:t xml:space="preserve"> </w:t>
+      </w:r>
+      <w:r>
+        <w:rPr>
+          <w:rFonts w:ascii="Arial" w:hAnsi="Arial" w:cs="Arial"/>
+          <w:color w:val="333333"/>
+          <w:sz w:val="20"/>
+          <w:szCs w:val="20"/>
+          <w:shd w:val="clear" w:color="auto" w:fill="F9F9F9"/>
+          <w:lang w:val="en-US"/>
+        </w:rPr>
+        <w:t>epiz_32595073_maxisoft</w:t>
+      </w:r>
+    </w:p>
+    <w:p>
+      <w:pPr>
+        <w:shd w:val="clear" w:color="auto" w:fill="FFFFFF"/>
+        <w:spacing w:after="100" w:afterAutospacing="1" w:line="240" w:lineRule="auto"/>
+        <w:rPr>
+          <w:rFonts w:ascii="Arial" w:hAnsi="Arial" w:cs="Arial"/>
+          <w:color w:val="333333"/>
+          <w:sz w:val="20"/>
+          <w:szCs w:val="20"/>
+          <w:shd w:val="clear" w:color="auto" w:fill="F9F9F9"/>
+          <w:lang w:val="en-US"/>
+        </w:rPr>
+      </w:pPr>
+      <w:proofErr w:type="spellStart"/>
+      <w:proofErr w:type="gramStart"/>
+      <w:r>
+        <w:rPr>
+          <w:rFonts w:ascii="Arial" w:hAnsi="Arial" w:cs="Arial"/>
+          <w:color w:val="333333"/>
+          <w:sz w:val="20"/>
+          <w:szCs w:val="20"/>
+          <w:shd w:val="clear" w:color="auto" w:fill="F9F9F9"/>
+          <w:lang w:val="en-US"/>
+        </w:rPr>
+        <w:t>itilizatè</w:t>
+      </w:r>
+      <w:proofErr w:type="spellEnd"/>
+      <w:proofErr w:type="gramEnd"/>
+      <w:r>
+        <w:rPr>
+          <w:rFonts w:ascii="Arial" w:hAnsi="Arial" w:cs="Arial"/>
+          <w:color w:val="333333"/>
+          <w:sz w:val="20"/>
+          <w:szCs w:val="20"/>
+          <w:shd w:val="clear" w:color="auto" w:fill="F9F9F9"/>
+          <w:lang w:val="en-US"/>
+        </w:rPr>
+        <w:t>…</w:t>
+      </w:r>
+      <w:r>
+        <w:rPr>
+          <w:rFonts w:ascii="Arial" w:hAnsi="Arial" w:cs="Arial"/>
+          <w:color w:val="333333"/>
+          <w:sz w:val="20"/>
+          <w:szCs w:val="20"/>
+          <w:shd w:val="clear" w:color="auto" w:fill="F9F9F9"/>
+          <w:lang w:val="en-US"/>
+        </w:rPr>
+        <w:t xml:space="preserve"> </w:t>
+      </w:r>
+      <w:r>
+        <w:rPr>
+          <w:rFonts w:ascii="Arial" w:hAnsi="Arial" w:cs="Arial"/>
+          <w:color w:val="333333"/>
+          <w:sz w:val="20"/>
+          <w:szCs w:val="20"/>
+          <w:shd w:val="clear" w:color="auto" w:fill="F9F9F9"/>
+          <w:lang w:val="en-US"/>
+        </w:rPr>
+        <w:t>epiz_32595073</w:t>
+      </w:r>
+    </w:p>
+    <w:p>
+      <w:pPr>
+        <w:shd w:val="clear" w:color="auto" w:fill="FFFFFF"/>
+        <w:spacing w:after="100" w:afterAutospacing="1" w:line="240" w:lineRule="auto"/>
+        <w:rPr>
+          <w:rFonts w:ascii="Segoe UI" w:eastAsia="Times New Roman" w:hAnsi="Segoe UI" w:cs="Segoe UI"/>
+          <w:color w:val="1E293B"/>
+          <w:sz w:val="21"/>
+          <w:szCs w:val="21"/>
+          <w:lang w:val="en-US" w:eastAsia="pt-BR"/>
+        </w:rPr>
+      </w:pPr>
+      <w:proofErr w:type="spellStart"/>
+      <w:proofErr w:type="gramStart"/>
+      <w:r>
+        <w:rPr>
+          <w:rFonts w:ascii="Arial" w:hAnsi="Arial" w:cs="Arial"/>
+          <w:color w:val="333333"/>
+          <w:sz w:val="20"/>
+          <w:szCs w:val="20"/>
+          <w:shd w:val="clear" w:color="auto" w:fill="F9F9F9"/>
+          <w:lang w:val="en-US"/>
+        </w:rPr>
+        <w:t>sèvè</w:t>
+      </w:r>
+      <w:proofErr w:type="spellEnd"/>
+      <w:proofErr w:type="gramEnd"/>
+      <w:r>
+        <w:rPr>
+          <w:rFonts w:ascii="Arial" w:hAnsi="Arial" w:cs="Arial"/>
+          <w:color w:val="333333"/>
+          <w:sz w:val="20"/>
+          <w:szCs w:val="20"/>
+          <w:shd w:val="clear" w:color="auto" w:fill="F9F9F9"/>
+          <w:lang w:val="en-US"/>
+        </w:rPr>
+        <w:t>…..</w:t>
+      </w:r>
+      <w:r>
+        <w:rPr>
+          <w:rFonts w:ascii="Arial" w:hAnsi="Arial" w:cs="Arial"/>
+          <w:color w:val="333333"/>
+          <w:sz w:val="20"/>
+          <w:szCs w:val="20"/>
+          <w:shd w:val="clear" w:color="auto" w:fill="F9F9F9"/>
+          <w:lang w:val="en-US"/>
+        </w:rPr>
+        <w:t xml:space="preserve"> </w:t>
       </w:r>
       <w:bookmarkStart w:id="0" w:name="_GoBack"/>
       <w:bookmarkEnd w:id="0"/>
+      <w:r>
+        <w:rPr>
+          <w:rFonts w:ascii="Arial" w:hAnsi="Arial" w:cs="Arial"/>
+          <w:color w:val="333333"/>
+          <w:sz w:val="20"/>
+          <w:szCs w:val="20"/>
+          <w:shd w:val="clear" w:color="auto" w:fill="F9F9F9"/>
+          <w:lang w:val="en-US"/>
+        </w:rPr>
+        <w:t>sql306.epizy.com</w:t>
+      </w:r>
     </w:p>
     <w:p>
       <w:pPr>
@@ -305,7 +546,29 @@
           <w:szCs w:val="21"/>
           <w:lang w:val="en-US" w:eastAsia="pt-BR"/>
         </w:rPr>
-        <w:t> for some ideas on how to get started.</w:t>
+        <w:t xml:space="preserve"> for some ideas on how to get </w:t>
+      </w:r>
+      <w:proofErr w:type="gramStart"/>
+      <w:r>
+        <w:rPr>
+          <w:rFonts w:ascii="Segoe UI" w:eastAsia="Times New Roman" w:hAnsi="Segoe UI" w:cs="Segoe UI"/>
+          <w:color w:val="1E293B"/>
+          <w:sz w:val="21"/>
+          <w:szCs w:val="21"/>
+          <w:lang w:val="en-US" w:eastAsia="pt-BR"/>
+        </w:rPr>
+        <w:t>started</w:t>
+      </w:r>
+      <w:proofErr w:type="gramEnd"/>
+      <w:r>
+        <w:rPr>
+          <w:rFonts w:ascii="Segoe UI" w:eastAsia="Times New Roman" w:hAnsi="Segoe UI" w:cs="Segoe UI"/>
+          <w:color w:val="1E293B"/>
+          <w:sz w:val="21"/>
+          <w:szCs w:val="21"/>
+          <w:lang w:val="en-US" w:eastAsia="pt-BR"/>
+        </w:rPr>
+        <w:t>.</w:t>
       </w:r>
     </w:p>
     <w:p>

</xml_diff>